<commit_message>
add segment-15 test &  update documentazioneCNN_validation_tests
</commit_message>
<xml_diff>
--- a/documezioneCNN_valdiation_tests.docx
+++ b/documezioneCNN_valdiation_tests.docx
@@ -135,7 +135,25 @@
           <w:sz w:val="26"/>
           <w:szCs w:val="26"/>
         </w:rPr>
-        <w:t xml:space="preserve">Il modello  utilizzato per la </w:t>
+        <w:t xml:space="preserve">Il </w:t>
+      </w:r>
+      <w:proofErr w:type="gramStart"/>
+      <w:r>
+        <w:rPr>
+          <w:rFonts w:ascii="Avenir Next LT Pro" w:hAnsi="Avenir Next LT Pro" w:cs="Mangal"/>
+          <w:sz w:val="26"/>
+          <w:szCs w:val="26"/>
+        </w:rPr>
+        <w:t>modello  utilizzato</w:t>
+      </w:r>
+      <w:proofErr w:type="gramEnd"/>
+      <w:r>
+        <w:rPr>
+          <w:rFonts w:ascii="Avenir Next LT Pro" w:hAnsi="Avenir Next LT Pro" w:cs="Mangal"/>
+          <w:sz w:val="26"/>
+          <w:szCs w:val="26"/>
+        </w:rPr>
+        <w:t xml:space="preserve"> per la </w:t>
       </w:r>
       <w:proofErr w:type="spellStart"/>
       <w:r>
@@ -802,6 +820,7 @@
           <w:szCs w:val="26"/>
         </w:rPr>
       </w:pPr>
+      <w:proofErr w:type="gramStart"/>
       <w:r>
         <w:rPr>
           <w:rFonts w:ascii="Avenir Next LT Pro" w:hAnsi="Avenir Next LT Pro"/>
@@ -811,9 +830,9 @@
           <w:szCs w:val="26"/>
         </w:rPr>
         <w:lastRenderedPageBreak/>
-        <w:t xml:space="preserve">Training , </w:t>
-      </w:r>
-      <w:proofErr w:type="spellStart"/>
+        <w:t>Training ,</w:t>
+      </w:r>
+      <w:proofErr w:type="gramEnd"/>
       <w:r>
         <w:rPr>
           <w:rFonts w:ascii="Avenir Next LT Pro" w:hAnsi="Avenir Next LT Pro"/>
@@ -822,9 +841,9 @@
           <w:sz w:val="26"/>
           <w:szCs w:val="26"/>
         </w:rPr>
-        <w:t>Validation</w:t>
-      </w:r>
-      <w:proofErr w:type="spellEnd"/>
+        <w:t xml:space="preserve"> </w:t>
+      </w:r>
+      <w:proofErr w:type="spellStart"/>
       <w:r>
         <w:rPr>
           <w:rFonts w:ascii="Avenir Next LT Pro" w:hAnsi="Avenir Next LT Pro"/>
@@ -833,12 +852,10 @@
           <w:sz w:val="26"/>
           <w:szCs w:val="26"/>
         </w:rPr>
-        <w:t xml:space="preserve"> and Testing</w:t>
-      </w:r>
-    </w:p>
-    <w:p>
-      <w:pPr>
-        <w:pStyle w:val="Standard"/>
+        <w:t>Validation</w:t>
+      </w:r>
+      <w:proofErr w:type="spellEnd"/>
+      <w:r>
         <w:rPr>
           <w:rFonts w:ascii="Avenir Next LT Pro" w:hAnsi="Avenir Next LT Pro"/>
           <w:b/>
@@ -846,6 +863,19 @@
           <w:sz w:val="26"/>
           <w:szCs w:val="26"/>
         </w:rPr>
+        <w:t xml:space="preserve"> and Testing</w:t>
+      </w:r>
+    </w:p>
+    <w:p>
+      <w:pPr>
+        <w:pStyle w:val="Standard"/>
+        <w:rPr>
+          <w:rFonts w:ascii="Avenir Next LT Pro" w:hAnsi="Avenir Next LT Pro"/>
+          <w:b/>
+          <w:bCs/>
+          <w:sz w:val="26"/>
+          <w:szCs w:val="26"/>
+        </w:rPr>
       </w:pPr>
     </w:p>
     <w:p>
@@ -866,6 +896,7 @@
         <w:t xml:space="preserve">prima di effettuare il </w:t>
       </w:r>
       <w:proofErr w:type="spellStart"/>
+      <w:proofErr w:type="gramStart"/>
       <w:r>
         <w:rPr>
           <w:rFonts w:ascii="Avenir Next LT Pro" w:hAnsi="Avenir Next LT Pro"/>
@@ -881,7 +912,16 @@
           <w:sz w:val="26"/>
           <w:szCs w:val="26"/>
         </w:rPr>
-        <w:t xml:space="preserve"> , la validazione e il test  l’ intero dataset e stato diviso in due parti così divise:</w:t>
+        <w:t xml:space="preserve"> ,</w:t>
+      </w:r>
+      <w:proofErr w:type="gramEnd"/>
+      <w:r>
+        <w:rPr>
+          <w:rFonts w:ascii="Avenir Next LT Pro" w:hAnsi="Avenir Next LT Pro"/>
+          <w:sz w:val="26"/>
+          <w:szCs w:val="26"/>
+        </w:rPr>
+        <w:t xml:space="preserve"> la validazione e il test  l’ intero dataset e stato diviso in due parti così divise:</w:t>
       </w:r>
     </w:p>
     <w:p>
@@ -1244,7 +1284,25 @@
           <w:sz w:val="26"/>
           <w:szCs w:val="26"/>
         </w:rPr>
-        <w:t>- Il learning set è stato diviso ulteriormente in k parti dove  k-1 parti sono state utilizzate per l’ addestramento(</w:t>
+        <w:t xml:space="preserve">- Il learning set è stato diviso ulteriormente in k parti </w:t>
+      </w:r>
+      <w:proofErr w:type="gramStart"/>
+      <w:r>
+        <w:rPr>
+          <w:rFonts w:ascii="Avenir Next LT Pro" w:hAnsi="Avenir Next LT Pro"/>
+          <w:sz w:val="26"/>
+          <w:szCs w:val="26"/>
+        </w:rPr>
+        <w:t>dove  k</w:t>
+      </w:r>
+      <w:proofErr w:type="gramEnd"/>
+      <w:r>
+        <w:rPr>
+          <w:rFonts w:ascii="Avenir Next LT Pro" w:hAnsi="Avenir Next LT Pro"/>
+          <w:sz w:val="26"/>
+          <w:szCs w:val="26"/>
+        </w:rPr>
+        <w:t>-1 parti sono state utilizzate per l’ addestramento(</w:t>
       </w:r>
       <w:proofErr w:type="spellStart"/>
       <w:r>
@@ -1456,17 +1514,9 @@
           <w:sz w:val="26"/>
           <w:szCs w:val="26"/>
         </w:rPr>
-        <w:t xml:space="preserve"> set</w:t>
-      </w:r>
-      <w:r>
-        <w:rPr>
-          <w:rFonts w:ascii="Avenir Next LT Pro" w:hAnsi="Avenir Next LT Pro"/>
-          <w:sz w:val="26"/>
-          <w:szCs w:val="26"/>
-        </w:rPr>
-        <w:t xml:space="preserve">  e  il </w:t>
-      </w:r>
-      <w:proofErr w:type="spellStart"/>
+        <w:t xml:space="preserve"> </w:t>
+      </w:r>
+      <w:proofErr w:type="gramStart"/>
       <w:r>
         <w:rPr>
           <w:rFonts w:ascii="Avenir Next LT Pro" w:hAnsi="Avenir Next LT Pro"/>
@@ -1475,9 +1525,26 @@
           <w:sz w:val="26"/>
           <w:szCs w:val="26"/>
         </w:rPr>
-        <w:t>validation</w:t>
-      </w:r>
-      <w:proofErr w:type="spellEnd"/>
+        <w:t>set</w:t>
+      </w:r>
+      <w:r>
+        <w:rPr>
+          <w:rFonts w:ascii="Avenir Next LT Pro" w:hAnsi="Avenir Next LT Pro"/>
+          <w:sz w:val="26"/>
+          <w:szCs w:val="26"/>
+        </w:rPr>
+        <w:t xml:space="preserve">  e</w:t>
+      </w:r>
+      <w:proofErr w:type="gramEnd"/>
+      <w:r>
+        <w:rPr>
+          <w:rFonts w:ascii="Avenir Next LT Pro" w:hAnsi="Avenir Next LT Pro"/>
+          <w:sz w:val="26"/>
+          <w:szCs w:val="26"/>
+        </w:rPr>
+        <w:t xml:space="preserve">  il </w:t>
+      </w:r>
+      <w:proofErr w:type="spellStart"/>
       <w:r>
         <w:rPr>
           <w:rFonts w:ascii="Avenir Next LT Pro" w:hAnsi="Avenir Next LT Pro"/>
@@ -1486,6 +1553,17 @@
           <w:sz w:val="26"/>
           <w:szCs w:val="26"/>
         </w:rPr>
+        <w:t>validation</w:t>
+      </w:r>
+      <w:proofErr w:type="spellEnd"/>
+      <w:r>
+        <w:rPr>
+          <w:rFonts w:ascii="Avenir Next LT Pro" w:hAnsi="Avenir Next LT Pro"/>
+          <w:i/>
+          <w:iCs/>
+          <w:sz w:val="26"/>
+          <w:szCs w:val="26"/>
+        </w:rPr>
         <w:t xml:space="preserve"> set</w:t>
       </w:r>
     </w:p>
@@ -1504,7 +1582,25 @@
           <w:sz w:val="26"/>
           <w:szCs w:val="26"/>
         </w:rPr>
-        <w:t xml:space="preserve">- E’ stata calcolata l’ accuratezza e il </w:t>
+        <w:t xml:space="preserve">- E’ stata calcolata </w:t>
+      </w:r>
+      <w:proofErr w:type="gramStart"/>
+      <w:r>
+        <w:rPr>
+          <w:rFonts w:ascii="Avenir Next LT Pro" w:hAnsi="Avenir Next LT Pro"/>
+          <w:sz w:val="26"/>
+          <w:szCs w:val="26"/>
+        </w:rPr>
+        <w:t>l’ accuratezza</w:t>
+      </w:r>
+      <w:proofErr w:type="gramEnd"/>
+      <w:r>
+        <w:rPr>
+          <w:rFonts w:ascii="Avenir Next LT Pro" w:hAnsi="Avenir Next LT Pro"/>
+          <w:sz w:val="26"/>
+          <w:szCs w:val="26"/>
+        </w:rPr>
+        <w:t xml:space="preserve"> e il </w:t>
       </w:r>
       <w:proofErr w:type="spellStart"/>
       <w:r>
@@ -2122,6 +2218,7 @@
         <w:t xml:space="preserve"> Network di Roberta Avanzato and Francesco </w:t>
       </w:r>
       <w:proofErr w:type="spellStart"/>
+      <w:proofErr w:type="gramStart"/>
       <w:r>
         <w:rPr>
           <w:rFonts w:ascii="Avenir Next LT Pro" w:hAnsi="Avenir Next LT Pro" w:cs="Mangal"/>
@@ -2151,6 +2248,7 @@
         </w:rPr>
         <w:t>”</w:t>
       </w:r>
+      <w:proofErr w:type="gramEnd"/>
       <w:r>
         <w:rPr>
           <w:rFonts w:ascii="Avenir Next LT Pro" w:hAnsi="Avenir Next LT Pro" w:cs="Mangal"/>
@@ -2734,7 +2832,14 @@
         <w:rPr>
           <w:rFonts w:ascii="Avenir Next LT Pro" w:hAnsi="Avenir Next LT Pro"/>
         </w:rPr>
-        <w:t xml:space="preserve"> “.\</w:t>
+        <w:t xml:space="preserve"> </w:t>
+      </w:r>
+      <w:proofErr w:type="gramStart"/>
+      <w:r>
+        <w:rPr>
+          <w:rFonts w:ascii="Avenir Next LT Pro" w:hAnsi="Avenir Next LT Pro"/>
+        </w:rPr>
+        <w:t>“.\</w:t>
       </w:r>
       <w:proofErr w:type="spellStart"/>
       <w:r>
@@ -2758,6 +2863,7 @@
         <w:t>test_with_initial_params</w:t>
       </w:r>
       <w:proofErr w:type="spellEnd"/>
+      <w:proofErr w:type="gramEnd"/>
       <w:r>
         <w:rPr>
           <w:rFonts w:ascii="Avenir Next LT Pro" w:hAnsi="Avenir Next LT Pro"/>
@@ -4870,32 +4976,52 @@
           <w:szCs w:val="26"/>
         </w:rPr>
       </w:pPr>
-      <w:r>
-        <w:rPr>
-          <w:rFonts w:ascii="Avenir Next LT Pro" w:hAnsi="Avenir Next LT Pro"/>
-          <w:sz w:val="26"/>
-          <w:szCs w:val="26"/>
-        </w:rPr>
-        <w:t>Il ogni tracciato è stato suddiviso in segmenti di 15 secondo e ogni segmento è stato etichettato.</w:t>
-      </w:r>
-    </w:p>
-    <w:p>
-      <w:pPr>
-        <w:pStyle w:val="Standard"/>
-        <w:rPr>
-          <w:rFonts w:ascii="Avenir Next LT Pro" w:hAnsi="Avenir Next LT Pro"/>
-          <w:sz w:val="26"/>
-          <w:szCs w:val="26"/>
-        </w:rPr>
-      </w:pPr>
-      <w:r>
-        <w:rPr>
-          <w:rFonts w:ascii="Avenir Next LT Pro" w:hAnsi="Avenir Next LT Pro"/>
-          <w:sz w:val="26"/>
-          <w:szCs w:val="26"/>
-        </w:rPr>
-        <w:t>In tutto si sono ottenuti i 5280 segmenti di cui :</w:t>
-      </w:r>
+      <w:proofErr w:type="gramStart"/>
+      <w:r>
+        <w:rPr>
+          <w:rFonts w:ascii="Avenir Next LT Pro" w:hAnsi="Avenir Next LT Pro"/>
+          <w:sz w:val="26"/>
+          <w:szCs w:val="26"/>
+        </w:rPr>
+        <w:t>Il ogni</w:t>
+      </w:r>
+      <w:proofErr w:type="gramEnd"/>
+      <w:r>
+        <w:rPr>
+          <w:rFonts w:ascii="Avenir Next LT Pro" w:hAnsi="Avenir Next LT Pro"/>
+          <w:sz w:val="26"/>
+          <w:szCs w:val="26"/>
+        </w:rPr>
+        <w:t xml:space="preserve"> tracciato è stato suddiviso in segmenti di 15 secondo e ogni segmento è stato etichettato.</w:t>
+      </w:r>
+    </w:p>
+    <w:p>
+      <w:pPr>
+        <w:pStyle w:val="Standard"/>
+        <w:rPr>
+          <w:rFonts w:ascii="Avenir Next LT Pro" w:hAnsi="Avenir Next LT Pro"/>
+          <w:sz w:val="26"/>
+          <w:szCs w:val="26"/>
+        </w:rPr>
+      </w:pPr>
+      <w:r>
+        <w:rPr>
+          <w:rFonts w:ascii="Avenir Next LT Pro" w:hAnsi="Avenir Next LT Pro"/>
+          <w:sz w:val="26"/>
+          <w:szCs w:val="26"/>
+        </w:rPr>
+        <w:t xml:space="preserve">In tutto si sono ottenuti i 5280 segmenti di </w:t>
+      </w:r>
+      <w:proofErr w:type="gramStart"/>
+      <w:r>
+        <w:rPr>
+          <w:rFonts w:ascii="Avenir Next LT Pro" w:hAnsi="Avenir Next LT Pro"/>
+          <w:sz w:val="26"/>
+          <w:szCs w:val="26"/>
+        </w:rPr>
+        <w:t>cui :</w:t>
+      </w:r>
+      <w:proofErr w:type="gramEnd"/>
     </w:p>
     <w:p>
       <w:pPr>
@@ -5062,7 +5188,25 @@
           <w:sz w:val="26"/>
           <w:szCs w:val="26"/>
         </w:rPr>
-        <w:t xml:space="preserve"> di partenza (seguendo l’ articolo) si sono ottenuti i seguenti risultati:</w:t>
+        <w:t xml:space="preserve"> di partenza (seguendo </w:t>
+      </w:r>
+      <w:proofErr w:type="gramStart"/>
+      <w:r>
+        <w:rPr>
+          <w:rFonts w:ascii="Avenir Next LT Pro" w:hAnsi="Avenir Next LT Pro"/>
+          <w:sz w:val="26"/>
+          <w:szCs w:val="26"/>
+        </w:rPr>
+        <w:t>l’ articolo</w:t>
+      </w:r>
+      <w:proofErr w:type="gramEnd"/>
+      <w:r>
+        <w:rPr>
+          <w:rFonts w:ascii="Avenir Next LT Pro" w:hAnsi="Avenir Next LT Pro"/>
+          <w:sz w:val="26"/>
+          <w:szCs w:val="26"/>
+        </w:rPr>
+        <w:t>) si sono ottenuti i seguenti risultati:</w:t>
       </w:r>
     </w:p>
     <w:p>
@@ -5327,6 +5471,12 @@
                 <w:rFonts w:ascii="Avenir Next LT Pro" w:hAnsi="Avenir Next LT Pro"/>
               </w:rPr>
             </w:pPr>
+            <w:r>
+              <w:rPr>
+                <w:rFonts w:ascii="Avenir Next LT Pro" w:hAnsi="Avenir Next LT Pro"/>
+              </w:rPr>
+              <w:t>0.91</w:t>
+            </w:r>
           </w:p>
         </w:tc>
         <w:tc>
@@ -5345,6 +5495,12 @@
                 <w:rFonts w:ascii="Avenir Next LT Pro" w:hAnsi="Avenir Next LT Pro"/>
               </w:rPr>
             </w:pPr>
+            <w:r>
+              <w:rPr>
+                <w:rFonts w:ascii="Avenir Next LT Pro" w:hAnsi="Avenir Next LT Pro"/>
+              </w:rPr>
+              <w:t>0.89</w:t>
+            </w:r>
           </w:p>
         </w:tc>
         <w:tc>
@@ -5363,6 +5519,12 @@
                 <w:rFonts w:ascii="Avenir Next LT Pro" w:hAnsi="Avenir Next LT Pro"/>
               </w:rPr>
             </w:pPr>
+            <w:r>
+              <w:rPr>
+                <w:rFonts w:ascii="Avenir Next LT Pro" w:hAnsi="Avenir Next LT Pro"/>
+              </w:rPr>
+              <w:t>0.90</w:t>
+            </w:r>
           </w:p>
         </w:tc>
         <w:tc>
@@ -5381,6 +5543,12 @@
                 <w:rFonts w:ascii="Avenir Next LT Pro" w:hAnsi="Avenir Next LT Pro"/>
               </w:rPr>
             </w:pPr>
+            <w:r>
+              <w:rPr>
+                <w:rFonts w:ascii="Avenir Next LT Pro" w:hAnsi="Avenir Next LT Pro"/>
+              </w:rPr>
+              <w:t>0.880 +/- 0.063</w:t>
+            </w:r>
           </w:p>
         </w:tc>
         <w:tc>
@@ -5400,6 +5568,12 @@
                 <w:rFonts w:ascii="Avenir Next LT Pro" w:hAnsi="Avenir Next LT Pro"/>
               </w:rPr>
             </w:pPr>
+            <w:r>
+              <w:rPr>
+                <w:rFonts w:ascii="Avenir Next LT Pro" w:hAnsi="Avenir Next LT Pro"/>
+              </w:rPr>
+              <w:t>0.970 +/- 0.002</w:t>
+            </w:r>
           </w:p>
         </w:tc>
       </w:tr>
@@ -5445,6 +5619,7 @@
         <w:t xml:space="preserve"> gli </w:t>
       </w:r>
       <w:proofErr w:type="spellStart"/>
+      <w:proofErr w:type="gramStart"/>
       <w:r>
         <w:rPr>
           <w:rFonts w:ascii="Avenir Next LT Pro" w:hAnsi="Avenir Next LT Pro"/>
@@ -5456,7 +5631,14 @@
         <w:rPr>
           <w:rFonts w:ascii="Avenir Next LT Pro" w:hAnsi="Avenir Next LT Pro"/>
         </w:rPr>
-        <w:t xml:space="preserve">  e i risultati sono presentati nella </w:t>
+        <w:t xml:space="preserve">  e</w:t>
+      </w:r>
+      <w:proofErr w:type="gramEnd"/>
+      <w:r>
+        <w:rPr>
+          <w:rFonts w:ascii="Avenir Next LT Pro" w:hAnsi="Avenir Next LT Pro"/>
+        </w:rPr>
+        <w:t xml:space="preserve"> i risultati sono presentati nella </w:t>
       </w:r>
       <w:proofErr w:type="spellStart"/>
       <w:r>
@@ -6463,7 +6645,21 @@
         <w:rPr>
           <w:rFonts w:ascii="Avenir Next LT Pro" w:hAnsi="Avenir Next LT Pro"/>
         </w:rPr>
-        <w:t xml:space="preserve"> di partenza (seguendo l’ articolo) si sono ottenuti i seguenti risultati:</w:t>
+        <w:t xml:space="preserve"> di partenza (seguendo </w:t>
+      </w:r>
+      <w:proofErr w:type="gramStart"/>
+      <w:r>
+        <w:rPr>
+          <w:rFonts w:ascii="Avenir Next LT Pro" w:hAnsi="Avenir Next LT Pro"/>
+        </w:rPr>
+        <w:t>l’ articolo</w:t>
+      </w:r>
+      <w:proofErr w:type="gramEnd"/>
+      <w:r>
+        <w:rPr>
+          <w:rFonts w:ascii="Avenir Next LT Pro" w:hAnsi="Avenir Next LT Pro"/>
+        </w:rPr>
+        <w:t>) si sono ottenuti i seguenti risultati:</w:t>
       </w:r>
     </w:p>
     <w:p>
@@ -6879,6 +7075,7 @@
         </w:rPr>
         <w:t xml:space="preserve"> e i risultati </w:t>
       </w:r>
+      <w:proofErr w:type="gramStart"/>
       <w:r>
         <w:rPr>
           <w:rFonts w:ascii="Avenir Next LT Pro" w:hAnsi="Avenir Next LT Pro"/>
@@ -6889,7 +7086,14 @@
         <w:rPr>
           <w:rFonts w:ascii="Avenir Next LT Pro" w:hAnsi="Avenir Next LT Pro"/>
         </w:rPr>
-        <w:t>ttenuti  sono presentati nella segu</w:t>
+        <w:t>ttenuti  sono</w:t>
+      </w:r>
+      <w:proofErr w:type="gramEnd"/>
+      <w:r>
+        <w:rPr>
+          <w:rFonts w:ascii="Avenir Next LT Pro" w:hAnsi="Avenir Next LT Pro"/>
+        </w:rPr>
+        <w:t xml:space="preserve"> presentati nella segu</w:t>
       </w:r>
       <w:r>
         <w:rPr>
@@ -9007,7 +9211,25 @@
           <w:sz w:val="26"/>
           <w:szCs w:val="26"/>
         </w:rPr>
-        <w:t>In ogni cartella relativo un file di testo in cui sono indicati il numero del tracciato , il numero del segmento all’interno del tracciato con il campione di partenza e il campione finale e le annotazioni su quel segmento.</w:t>
+        <w:t xml:space="preserve">In ogni cartella relativo un file di testo in cui sono indicati il numero del </w:t>
+      </w:r>
+      <w:proofErr w:type="gramStart"/>
+      <w:r>
+        <w:rPr>
+          <w:rFonts w:ascii="Avenir Next LT Pro" w:hAnsi="Avenir Next LT Pro"/>
+          <w:sz w:val="26"/>
+          <w:szCs w:val="26"/>
+        </w:rPr>
+        <w:t>tracciato ,</w:t>
+      </w:r>
+      <w:proofErr w:type="gramEnd"/>
+      <w:r>
+        <w:rPr>
+          <w:rFonts w:ascii="Avenir Next LT Pro" w:hAnsi="Avenir Next LT Pro"/>
+          <w:sz w:val="26"/>
+          <w:szCs w:val="26"/>
+        </w:rPr>
+        <w:t xml:space="preserve"> il numero del segmento all’interno del tracciato con il campione di partenza e il campione finale e le annotazioni su quel segmento.</w:t>
       </w:r>
     </w:p>
     <w:sectPr>

</xml_diff>